<commit_message>
Lam bai 1, 2 phan 3
</commit_message>
<xml_diff>
--- a/demo-docker-compose/demo-docker-compose.docx
+++ b/demo-docker-compose/demo-docker-compose.docx
@@ -2127,7 +2127,45 @@
         <w:t>Sử dụng network tùy chỉnh để kết nối giữa 2 service.</w:t>
       </w:r>
     </w:p>
-    <w:p/>
+    <w:p>
+      <w:r>
+        <w:drawing>
+          <wp:inline distT="0" distB="0" distL="0" distR="0" wp14:anchorId="0E93BCF4" wp14:editId="5ACD34F6">
+            <wp:extent cx="5943600" cy="3162935"/>
+            <wp:effectExtent l="0" t="0" r="0" b="0"/>
+            <wp:docPr id="26" name="Picture 26"/>
+            <wp:cNvGraphicFramePr>
+              <a:graphicFrameLocks xmlns:a="http://schemas.openxmlformats.org/drawingml/2006/main" noChangeAspect="1"/>
+            </wp:cNvGraphicFramePr>
+            <a:graphic xmlns:a="http://schemas.openxmlformats.org/drawingml/2006/main">
+              <a:graphicData uri="http://schemas.openxmlformats.org/drawingml/2006/picture">
+                <pic:pic xmlns:pic="http://schemas.openxmlformats.org/drawingml/2006/picture">
+                  <pic:nvPicPr>
+                    <pic:cNvPr id="1" name=""/>
+                    <pic:cNvPicPr/>
+                  </pic:nvPicPr>
+                  <pic:blipFill>
+                    <a:blip r:embed="rId30"/>
+                    <a:stretch>
+                      <a:fillRect/>
+                    </a:stretch>
+                  </pic:blipFill>
+                  <pic:spPr>
+                    <a:xfrm>
+                      <a:off x="0" y="0"/>
+                      <a:ext cx="5943600" cy="3162935"/>
+                    </a:xfrm>
+                    <a:prstGeom prst="rect">
+                      <a:avLst/>
+                    </a:prstGeom>
+                  </pic:spPr>
+                </pic:pic>
+              </a:graphicData>
+            </a:graphic>
+          </wp:inline>
+        </w:drawing>
+      </w:r>
+    </w:p>
     <w:p>
       <w:r>
         <w:t>Bài tập 2: Ứng dụng Node.js + MongoDB</w:t>
@@ -2168,6 +2206,46 @@
     </w:p>
     <w:p>
       <w:r>
+        <w:lastRenderedPageBreak/>
+        <w:drawing>
+          <wp:inline distT="0" distB="0" distL="0" distR="0" wp14:anchorId="229C52DD" wp14:editId="75419BFE">
+            <wp:extent cx="5943600" cy="3141345"/>
+            <wp:effectExtent l="0" t="0" r="0" b="1905"/>
+            <wp:docPr id="27" name="Picture 27"/>
+            <wp:cNvGraphicFramePr>
+              <a:graphicFrameLocks xmlns:a="http://schemas.openxmlformats.org/drawingml/2006/main" noChangeAspect="1"/>
+            </wp:cNvGraphicFramePr>
+            <a:graphic xmlns:a="http://schemas.openxmlformats.org/drawingml/2006/main">
+              <a:graphicData uri="http://schemas.openxmlformats.org/drawingml/2006/picture">
+                <pic:pic xmlns:pic="http://schemas.openxmlformats.org/drawingml/2006/picture">
+                  <pic:nvPicPr>
+                    <pic:cNvPr id="1" name=""/>
+                    <pic:cNvPicPr/>
+                  </pic:nvPicPr>
+                  <pic:blipFill>
+                    <a:blip r:embed="rId31"/>
+                    <a:stretch>
+                      <a:fillRect/>
+                    </a:stretch>
+                  </pic:blipFill>
+                  <pic:spPr>
+                    <a:xfrm>
+                      <a:off x="0" y="0"/>
+                      <a:ext cx="5943600" cy="3141345"/>
+                    </a:xfrm>
+                    <a:prstGeom prst="rect">
+                      <a:avLst/>
+                    </a:prstGeom>
+                  </pic:spPr>
+                </pic:pic>
+              </a:graphicData>
+            </a:graphic>
+          </wp:inline>
+        </w:drawing>
+      </w:r>
+    </w:p>
+    <w:p>
+      <w:r>
         <w:t>Bài tập 3: Load Balancing với Nginx + Flask</w:t>
       </w:r>
     </w:p>
@@ -2218,40 +2296,40 @@
     </w:p>
     <w:p>
       <w:r>
+        <w:t>2. Service Grafana (port 3000) kết nối đến Prometheus.</w:t>
+      </w:r>
+    </w:p>
+    <w:p>
+      <w:r>
+        <w:t>3. Volume để lưu dữ liệu Prometheus và Grafana.</w:t>
+      </w:r>
+      <w:r>
+        <w:tab/>
+      </w:r>
+    </w:p>
+    <w:p>
+      <w:r>
+        <w:t>Bài tập 5: Multi-tier Voting App</w:t>
+      </w:r>
+    </w:p>
+    <w:p>
+      <w:r>
+        <w:t>Mục tiêu: Triển khai ứng dụng voting gồm 5 services (Tham khảo từ Docker Docs).</w:t>
+      </w:r>
+    </w:p>
+    <w:p>
+      <w:r>
+        <w:t>Yêu cầu:</w:t>
+      </w:r>
+    </w:p>
+    <w:p>
+      <w:r>
+        <w:t>1. Frontend: vote (Python, port 5000).</w:t>
+      </w:r>
+    </w:p>
+    <w:p>
+      <w:r>
         <w:lastRenderedPageBreak/>
-        <w:t>2. Service Grafana (port 3000) kết nối đến Prometheus.</w:t>
-      </w:r>
-    </w:p>
-    <w:p>
-      <w:r>
-        <w:t>3. Volume để lưu dữ liệu Prometheus và Grafana.</w:t>
-      </w:r>
-      <w:r>
-        <w:tab/>
-      </w:r>
-    </w:p>
-    <w:p>
-      <w:r>
-        <w:t>Bài tập 5: Multi-tier Voting App</w:t>
-      </w:r>
-    </w:p>
-    <w:p>
-      <w:r>
-        <w:t>Mục tiêu: Triển khai ứng dụng voting gồm 5 services (Tham khảo từ Docker Docs).</w:t>
-      </w:r>
-    </w:p>
-    <w:p>
-      <w:r>
-        <w:t>Yêu cầu:</w:t>
-      </w:r>
-    </w:p>
-    <w:p>
-      <w:r>
-        <w:t>1. Frontend: vote (Python, port 5000).</w:t>
-      </w:r>
-    </w:p>
-    <w:p>
-      <w:r>
         <w:t>2. Backend: result (Node.js, port 5001).</w:t>
       </w:r>
     </w:p>

</xml_diff>

<commit_message>
Lam bai 3 phan 3
</commit_message>
<xml_diff>
--- a/demo-docker-compose/demo-docker-compose.docx
+++ b/demo-docker-compose/demo-docker-compose.docx
@@ -2276,6 +2276,46 @@
     </w:p>
     <w:p>
       <w:r>
+        <w:drawing>
+          <wp:inline distT="0" distB="0" distL="0" distR="0" wp14:anchorId="5D0DE4E6" wp14:editId="6B63CBBA">
+            <wp:extent cx="5213445" cy="2774376"/>
+            <wp:effectExtent l="0" t="0" r="6350" b="6985"/>
+            <wp:docPr id="28" name="Picture 28"/>
+            <wp:cNvGraphicFramePr>
+              <a:graphicFrameLocks xmlns:a="http://schemas.openxmlformats.org/drawingml/2006/main" noChangeAspect="1"/>
+            </wp:cNvGraphicFramePr>
+            <a:graphic xmlns:a="http://schemas.openxmlformats.org/drawingml/2006/main">
+              <a:graphicData uri="http://schemas.openxmlformats.org/drawingml/2006/picture">
+                <pic:pic xmlns:pic="http://schemas.openxmlformats.org/drawingml/2006/picture">
+                  <pic:nvPicPr>
+                    <pic:cNvPr id="1" name=""/>
+                    <pic:cNvPicPr/>
+                  </pic:nvPicPr>
+                  <pic:blipFill>
+                    <a:blip r:embed="rId32"/>
+                    <a:stretch>
+                      <a:fillRect/>
+                    </a:stretch>
+                  </pic:blipFill>
+                  <pic:spPr>
+                    <a:xfrm>
+                      <a:off x="0" y="0"/>
+                      <a:ext cx="5227156" cy="2781672"/>
+                    </a:xfrm>
+                    <a:prstGeom prst="rect">
+                      <a:avLst/>
+                    </a:prstGeom>
+                  </pic:spPr>
+                </pic:pic>
+              </a:graphicData>
+            </a:graphic>
+          </wp:inline>
+        </w:drawing>
+      </w:r>
+    </w:p>
+    <w:p>
+      <w:r>
+        <w:lastRenderedPageBreak/>
         <w:t>Bài tập 4: Prometheus + Grafana Monitoring</w:t>
       </w:r>
     </w:p>
@@ -2329,7 +2369,6 @@
     </w:p>
     <w:p>
       <w:r>
-        <w:lastRenderedPageBreak/>
         <w:t>2. Backend: result (Node.js, port 5001).</w:t>
       </w:r>
     </w:p>

</xml_diff>

<commit_message>
Lam bai 4 phan 3
</commit_message>
<xml_diff>
--- a/demo-docker-compose/demo-docker-compose.docx
+++ b/demo-docker-compose/demo-docker-compose.docx
@@ -2349,6 +2349,45 @@
     </w:p>
     <w:p>
       <w:r>
+        <w:drawing>
+          <wp:inline distT="0" distB="0" distL="0" distR="0" wp14:anchorId="453A9134" wp14:editId="70EE06C2">
+            <wp:extent cx="5943600" cy="3193415"/>
+            <wp:effectExtent l="0" t="0" r="0" b="6985"/>
+            <wp:docPr id="29" name="Picture 29"/>
+            <wp:cNvGraphicFramePr>
+              <a:graphicFrameLocks xmlns:a="http://schemas.openxmlformats.org/drawingml/2006/main" noChangeAspect="1"/>
+            </wp:cNvGraphicFramePr>
+            <a:graphic xmlns:a="http://schemas.openxmlformats.org/drawingml/2006/main">
+              <a:graphicData uri="http://schemas.openxmlformats.org/drawingml/2006/picture">
+                <pic:pic xmlns:pic="http://schemas.openxmlformats.org/drawingml/2006/picture">
+                  <pic:nvPicPr>
+                    <pic:cNvPr id="1" name=""/>
+                    <pic:cNvPicPr/>
+                  </pic:nvPicPr>
+                  <pic:blipFill>
+                    <a:blip r:embed="rId33"/>
+                    <a:stretch>
+                      <a:fillRect/>
+                    </a:stretch>
+                  </pic:blipFill>
+                  <pic:spPr>
+                    <a:xfrm>
+                      <a:off x="0" y="0"/>
+                      <a:ext cx="5943600" cy="3193415"/>
+                    </a:xfrm>
+                    <a:prstGeom prst="rect">
+                      <a:avLst/>
+                    </a:prstGeom>
+                  </pic:spPr>
+                </pic:pic>
+              </a:graphicData>
+            </a:graphic>
+          </wp:inline>
+        </w:drawing>
+      </w:r>
+    </w:p>
+    <w:p>
+      <w:r>
         <w:t>Bài tập 5: Multi-tier Voting App</w:t>
       </w:r>
     </w:p>
@@ -2387,6 +2426,7 @@
         <w:t>5. Postgres (lưu kết quả).</w:t>
       </w:r>
     </w:p>
+    <w:p/>
     <w:sectPr>
       <w:pgSz w:w="12240" w:h="15840"/>
       <w:pgMar w:top="1440" w:right="1440" w:bottom="1440" w:left="1440" w:header="720" w:footer="720" w:gutter="0"/>

</xml_diff>